<commit_message>
Add learning curve, SVM hyperparam grid search, NYT corpus incorporation/exploratory analysis
</commit_message>
<xml_diff>
--- a/Project/Documents/Project Report.docx
+++ b/Project/Documents/Project Report.docx
@@ -54,129 +54,2155 @@
         </w:rPr>
         <w:t>Progress</w:t>
       </w:r>
+      <w:r>
+        <w:rPr>
+          <w:b/>
+          <w:sz w:val="28"/>
+          <w:szCs w:val="28"/>
+        </w:rPr>
+        <w:t xml:space="preserve"> </w:t>
+      </w:r>
+      <w:r>
+        <w:rPr>
+          <w:b/>
+          <w:sz w:val="28"/>
+          <w:szCs w:val="28"/>
+        </w:rPr>
+        <w:t>Report</w:t>
+      </w:r>
+      <w:r>
+        <w:rPr>
+          <w:b/>
+          <w:sz w:val="28"/>
+          <w:szCs w:val="28"/>
+        </w:rPr>
+        <w:t>: Dating Documents</w:t>
+      </w:r>
+    </w:p>
+    <w:p>
+      <w:pPr>
+        <w:jc w:val="center"/>
+      </w:pPr>
+    </w:p>
+    <w:p>
+      <w:pPr>
+        <w:jc w:val="center"/>
+        <w:rPr>
+          <w:b/>
+          <w:sz w:val="28"/>
+          <w:szCs w:val="28"/>
+        </w:rPr>
+      </w:pPr>
+      <w:r>
+        <w:rPr>
+          <w:b/>
+          <w:sz w:val="28"/>
+          <w:szCs w:val="28"/>
+        </w:rPr>
+        <w:t>Overview</w:t>
+      </w:r>
+    </w:p>
+    <w:p>
+      <w:r>
+        <w:tab/>
+        <w:t>Since my initial p</w:t>
+      </w:r>
+      <w:r>
+        <w:t>roposal I</w:t>
+      </w:r>
+      <w:r>
+        <w:t xml:space="preserve"> have</w:t>
+      </w:r>
+      <w:r>
+        <w:t xml:space="preserve"> implement</w:t>
+      </w:r>
+      <w:r>
+        <w:t>ed</w:t>
+      </w:r>
+      <w:r>
+        <w:t xml:space="preserve"> an evaluation environment and a variety of models for the document dating task.  Using the Corpus of Historical American English (COHA) dataset</w:t>
+      </w:r>
+      <w:r>
+        <w:t>,</w:t>
+      </w:r>
+      <w:r>
+        <w:t xml:space="preserve"> </w:t>
+      </w:r>
+      <w:r>
+        <w:t xml:space="preserve">kindly </w:t>
+      </w:r>
+      <w:r>
+        <w:t xml:space="preserve">provided </w:t>
+      </w:r>
+      <w:r>
+        <w:t xml:space="preserve">by </w:t>
+      </w:r>
+      <w:r>
+        <w:t>Yingtao Tian</w:t>
+      </w:r>
+      <w:r>
+        <w:t xml:space="preserve">, </w:t>
+      </w:r>
+      <w:r>
+        <w:t>I found my implementations to compare</w:t>
+      </w:r>
+      <w:r>
+        <w:t xml:space="preserve"> favorably</w:t>
+      </w:r>
+      <w:r>
+        <w:t xml:space="preserve"> with the previous work done by your students.</w:t>
+      </w:r>
+      <w:r>
+        <w:t xml:space="preserve">  </w:t>
+      </w:r>
+      <w:r>
+        <w:t>It should be noted that I did not replicate the previous work explicitly.</w:t>
+      </w:r>
+      <w:r>
+        <w:t xml:space="preserve">  From what information was provided in the draft paper, the </w:t>
+      </w:r>
+      <w:r>
+        <w:t xml:space="preserve">proposed </w:t>
+      </w:r>
+      <w:r>
+        <w:t xml:space="preserve">models were trained using Google Book Ngram data (presumably the 5-gram data).  However, I trained my </w:t>
+      </w:r>
+      <w:r>
+        <w:t>algorithms</w:t>
+      </w:r>
+      <w:r>
+        <w:t xml:space="preserve"> with the COHA corpus itself. </w:t>
+      </w:r>
+      <w:r>
+        <w:t xml:space="preserve"> </w:t>
+      </w:r>
+      <w:r>
+        <w:t xml:space="preserve">I </w:t>
+      </w:r>
+      <w:r>
+        <w:t xml:space="preserve">also </w:t>
+      </w:r>
+      <w:r>
+        <w:t xml:space="preserve">experimented with </w:t>
+      </w:r>
+      <w:r>
+        <w:t>learning algorithms</w:t>
+      </w:r>
+      <w:r>
+        <w:t xml:space="preserve"> that were not considered in the </w:t>
+      </w:r>
+      <w:r>
+        <w:t>previous work</w:t>
+      </w:r>
+      <w:r>
+        <w:t>.</w:t>
+      </w:r>
+    </w:p>
+    <w:p>
+      <w:pPr>
+        <w:ind w:firstLine="720"/>
+      </w:pPr>
+      <w:r>
+        <w:t xml:space="preserve">I found that an SVM classifier trained on </w:t>
+      </w:r>
+      <w:r>
+        <w:t xml:space="preserve">documents represented using </w:t>
+      </w:r>
+      <w:r>
+        <w:t>unigram bag of words had a mean absolute error of 6.13 years.  This MAE score is quite an improvement over the results provided in the paper</w:t>
+      </w:r>
+      <w:r>
+        <w:t xml:space="preserve"> compared </w:t>
+      </w:r>
+      <w:r>
+        <w:t>against</w:t>
+      </w:r>
+      <w:r>
+        <w:t xml:space="preserve"> all models investigated</w:t>
+      </w:r>
+      <w:r>
+        <w:t xml:space="preserve"> on the COHA dataset</w:t>
+      </w:r>
+      <w:r>
+        <w:t xml:space="preserve">.  Furthermore, I did not tune any hyperparameters for SVM, which implies that my results may be improved substantially.  I also experimented with Random Forest and Naïve Bayes classifiers using unigram BoW and </w:t>
+      </w:r>
+      <w:r>
+        <w:t xml:space="preserve">tested the </w:t>
+      </w:r>
+      <w:r>
+        <w:t>models using</w:t>
+      </w:r>
+      <w:r>
+        <w:t xml:space="preserve"> higher order n</w:t>
+      </w:r>
+      <w:r>
+        <w:t>-</w:t>
+      </w:r>
+      <w:r>
+        <w:t>gram features</w:t>
+      </w:r>
+      <w:r>
+        <w:t>.</w:t>
+      </w:r>
+      <w:r>
+        <w:t xml:space="preserve"> </w:t>
+      </w:r>
+    </w:p>
+    <w:p>
+      <w:pPr>
+        <w:ind w:firstLine="720"/>
+      </w:pPr>
+    </w:p>
+    <w:p>
+      <w:pPr>
+        <w:jc w:val="center"/>
+        <w:rPr>
+          <w:b/>
+          <w:sz w:val="28"/>
+          <w:szCs w:val="28"/>
+        </w:rPr>
+      </w:pPr>
+      <w:r>
+        <w:rPr>
+          <w:b/>
+          <w:sz w:val="28"/>
+          <w:szCs w:val="28"/>
+        </w:rPr>
+        <w:t>Next Steps</w:t>
+      </w:r>
+    </w:p>
+    <w:p>
+      <w:pPr>
+        <w:ind w:firstLine="720"/>
+      </w:pPr>
+      <w:r>
+        <w:t xml:space="preserve">While my initial results are very promising, there is quite a bit of experimentation and extensions which I </w:t>
+      </w:r>
+      <w:r>
+        <w:t>intend to</w:t>
+      </w:r>
+      <w:r>
+        <w:t xml:space="preserve"> implemen</w:t>
+      </w:r>
+      <w:r>
+        <w:t xml:space="preserve">t before </w:t>
+      </w:r>
+      <w:r>
+        <w:t>my</w:t>
+      </w:r>
+      <w:r>
+        <w:t xml:space="preserve"> final submission.</w:t>
+      </w:r>
+    </w:p>
+    <w:p>
+      <w:pPr>
+        <w:ind w:firstLine="720"/>
+      </w:pPr>
+      <w:r>
+        <w:rPr>
+          <w:b/>
+        </w:rPr>
+        <w:t>Datasets:</w:t>
+      </w:r>
+      <w:r>
+        <w:t xml:space="preserve">  </w:t>
+      </w:r>
+      <w:r>
+        <w:t>The</w:t>
+      </w:r>
+      <w:r>
+        <w:t xml:space="preserve"> top objective is to parse and incorporate more datasets such as Gutenberg and New York Times.  I am in the process of scraping the NYT using a provided API.  Unfortunately, this API is throttled to 1000 requests a day, so I have been forced to religiously scrape 5 years a day (at 200 requests per year) for the past month.</w:t>
+      </w:r>
+      <w:r>
+        <w:t xml:space="preserve">  I have calculated that I will have the required data before the deadline is due, and I am currently at year 1900 (moving backwards).</w:t>
+      </w:r>
+    </w:p>
+    <w:p>
+      <w:pPr>
+        <w:ind w:firstLine="720"/>
+      </w:pPr>
+      <w:r>
+        <w:t>I have already obtained a subset of the Gutenberg dataset.  The problem is that there is no uniform way to parse the publication year using regular expressions or by any other means.  As such, I implemented a script which I can interface with to manually enter the publication date for the 2000+ documents.  This is very tedious but I am about 50% c</w:t>
+      </w:r>
+      <w:r>
+        <w:t>omplete with this task</w:t>
+      </w:r>
+      <w:r>
+        <w:t>.</w:t>
+      </w:r>
+    </w:p>
+    <w:p>
+      <w:pPr>
+        <w:ind w:firstLine="720"/>
+      </w:pPr>
+      <w:r>
+        <w:t xml:space="preserve">In addition to processing more corpora, I will need to </w:t>
+      </w:r>
+      <w:r>
+        <w:t xml:space="preserve">carefully </w:t>
+      </w:r>
+      <w:r>
+        <w:t xml:space="preserve">analyze the relative distributions of the total dataset to keep the data balanced with respect to decade distributions and word </w:t>
+      </w:r>
+      <w:r>
+        <w:t>counts</w:t>
+      </w:r>
+      <w:r>
+        <w:t>.</w:t>
+      </w:r>
+      <w:r>
+        <w:t xml:space="preserve">  The intent is to balance the frequency of decade labels</w:t>
+      </w:r>
+      <w:r>
+        <w:t xml:space="preserve"> which are imbalanced in COHA</w:t>
+      </w:r>
+      <w:r>
+        <w:t xml:space="preserve"> as well as increase the volume of my data.</w:t>
+      </w:r>
+    </w:p>
+    <w:p>
+      <w:pPr>
+        <w:ind w:firstLine="720"/>
+      </w:pPr>
+      <w:r>
+        <w:rPr>
+          <w:b/>
+        </w:rPr>
+        <w:t>Models:</w:t>
+      </w:r>
+      <w:r>
+        <w:t xml:space="preserve">  Although SVM has proved to be very effective at learning </w:t>
+      </w:r>
+      <w:r>
+        <w:t xml:space="preserve">in </w:t>
+      </w:r>
+      <w:r>
+        <w:t xml:space="preserve">this space, I believe I can do better.  The first thing which I will implement is hyperparameter tuning via grid search.  After I have a working automatic optimizer I will then incorporate learning curves which will </w:t>
+      </w:r>
+      <w:r>
+        <w:t>provide</w:t>
+      </w:r>
+      <w:r>
+        <w:t xml:space="preserve"> intuition on how well my models are fitting to the data (bias/variance decomposition, under/overfitting).  Using this </w:t>
+      </w:r>
+      <w:r>
+        <w:t>information,</w:t>
+      </w:r>
+      <w:r>
+        <w:t xml:space="preserve"> I will have a feedback mechanism for if I need to incorporate more </w:t>
+      </w:r>
+      <w:r>
+        <w:t>data</w:t>
+      </w:r>
+      <w:r>
+        <w:t xml:space="preserve"> to fit my models.</w:t>
+      </w:r>
+      <w:r>
+        <w:t xml:space="preserve">  I also will implement cross validation for more accurate </w:t>
+      </w:r>
+      <w:r>
+        <w:t xml:space="preserve">performance </w:t>
+      </w:r>
+      <w:r>
+        <w:t>results.</w:t>
+      </w:r>
+    </w:p>
+    <w:p>
+      <w:pPr>
+        <w:ind w:firstLine="720"/>
+      </w:pPr>
+      <w:r>
+        <w:lastRenderedPageBreak/>
+        <w:t>As a stretch goal, I would like to experiment with neural language models such as Word2vec and training a Convolutional Neural Network over the data.  When appli</w:t>
+      </w:r>
+      <w:r>
+        <w:t xml:space="preserve">ed to NLP tasks a CNN </w:t>
+      </w:r>
+      <w:r>
+        <w:t xml:space="preserve">implements </w:t>
+      </w:r>
+      <w:r>
+        <w:t xml:space="preserve">an </w:t>
+      </w:r>
+      <w:r>
+        <w:t>n</w:t>
+      </w:r>
+      <w:r>
+        <w:t>-</w:t>
+      </w:r>
+      <w:r>
+        <w:t xml:space="preserve">gram </w:t>
+      </w:r>
+      <w:r>
+        <w:t>processor.  Unfortunately, I am not entirely confident that I have enough processing power to train such a network.  This is of high interest for me as I have never deployed a neura</w:t>
+      </w:r>
+      <w:r>
+        <w:t>l network from scratch before.</w:t>
+      </w:r>
+    </w:p>
+    <w:p>
+      <w:pPr>
+        <w:jc w:val="center"/>
+        <w:rPr>
+          <w:b/>
+          <w:sz w:val="28"/>
+          <w:szCs w:val="28"/>
+        </w:rPr>
+      </w:pPr>
+    </w:p>
+    <w:p>
+      <w:pPr>
+        <w:jc w:val="center"/>
+        <w:rPr>
+          <w:b/>
+          <w:sz w:val="28"/>
+          <w:szCs w:val="28"/>
+        </w:rPr>
+      </w:pPr>
+      <w:r>
+        <w:rPr>
+          <w:b/>
+          <w:sz w:val="28"/>
+          <w:szCs w:val="28"/>
+        </w:rPr>
+        <w:t>Implementations</w:t>
+      </w:r>
+    </w:p>
+    <w:p>
+      <w:r>
+        <w:rPr>
+          <w:b/>
+        </w:rPr>
+        <w:t>Project Repository:</w:t>
+      </w:r>
+      <w:r>
+        <w:t xml:space="preserve"> </w:t>
+      </w:r>
+      <w:hyperlink r:id="rId6" w:history="1">
+        <w:r>
+          <w:rPr>
+            <w:rStyle w:val="Hyperlink"/>
+          </w:rPr>
+          <w:t>https://github.com/moduio/CSE519-2017-110746199/tree/master/Project</w:t>
+        </w:r>
+      </w:hyperlink>
+    </w:p>
+    <w:p/>
+    <w:p>
+      <w:r>
+        <w:tab/>
+        <w:t>Currently I have implemented a Jupyter notebook</w:t>
+      </w:r>
+      <w:r>
+        <w:t xml:space="preserve"> (</w:t>
+      </w:r>
+      <w:r>
+        <w:rPr>
+          <w:b/>
+        </w:rPr>
+        <w:t>project.ipynb</w:t>
+      </w:r>
+      <w:r>
+        <w:t>)</w:t>
+      </w:r>
+      <w:r>
+        <w:t xml:space="preserve"> for my preliminary experiments on the COHA dataset.</w:t>
+      </w:r>
+      <w:r>
+        <w:t xml:space="preserve">  Additionally</w:t>
+      </w:r>
+      <w:r>
+        <w:t>,</w:t>
+      </w:r>
+      <w:r>
+        <w:t xml:space="preserve"> I have implemented a web scraper for the New York Times (</w:t>
+      </w:r>
+      <w:r>
+        <w:rPr>
+          <w:b/>
+        </w:rPr>
+        <w:t>NYT_scraper.py</w:t>
+      </w:r>
+      <w:r>
+        <w:t>) and an interface for providing the publication dates for Gutenberg files (</w:t>
+      </w:r>
+      <w:r>
+        <w:rPr>
+          <w:b/>
+        </w:rPr>
+        <w:t>Gutenberg_parser.py</w:t>
+      </w:r>
+      <w:r>
+        <w:t>).</w:t>
+      </w:r>
+      <w:r>
+        <w:t xml:space="preserve">  Both data harvesting interfaces are straightforw</w:t>
+      </w:r>
+      <w:r>
+        <w:t xml:space="preserve">ard, with the resulting files </w:t>
+      </w:r>
+      <w:r>
+        <w:t>saved</w:t>
+      </w:r>
+      <w:r>
+        <w:t xml:space="preserve"> as text files</w:t>
+      </w:r>
+      <w:r>
+        <w:t xml:space="preserve"> </w:t>
+      </w:r>
+      <w:r>
+        <w:t>pre</w:t>
+      </w:r>
+      <w:r>
+        <w:t xml:space="preserve">pended with the </w:t>
+      </w:r>
+      <w:r>
+        <w:t>year label</w:t>
+      </w:r>
+      <w:r>
+        <w:t xml:space="preserve"> for ease of </w:t>
+      </w:r>
+      <w:r>
+        <w:t xml:space="preserve">future </w:t>
+      </w:r>
+      <w:r>
+        <w:t>integration.</w:t>
+      </w:r>
+    </w:p>
+    <w:p>
+      <w:r>
+        <w:tab/>
+        <w:t xml:space="preserve">I will briefly explain what I have implemented in the main project notebook, with </w:t>
+      </w:r>
+      <w:r>
+        <w:t xml:space="preserve">selected </w:t>
+      </w:r>
+      <w:r>
+        <w:t xml:space="preserve">results presented in the following section.  </w:t>
+      </w:r>
+      <w:r>
+        <w:t>My first task was to parse the COHA files into a Pandas DataFrame.  After having stored</w:t>
+      </w:r>
+      <w:r>
+        <w:t xml:space="preserve"> and cleaned</w:t>
+      </w:r>
+      <w:r>
+        <w:t xml:space="preserve"> the data</w:t>
+      </w:r>
+      <w:r>
+        <w:t>,</w:t>
+      </w:r>
+      <w:r>
+        <w:t xml:space="preserve"> I performed exploratory analysis over the word distributions and frequency of the year labels for each topic source (fiction, nonfiction, news, </w:t>
+      </w:r>
+      <w:r>
+        <w:t>magazines</w:t>
+      </w:r>
+      <w:r>
+        <w:t xml:space="preserve">).  </w:t>
+      </w:r>
+      <w:r>
+        <w:t xml:space="preserve">Next I merged the sources and did an aggregate </w:t>
+      </w:r>
+      <w:r>
+        <w:t xml:space="preserve">statistical analysis </w:t>
+      </w:r>
+      <w:r>
+        <w:t>over the entire dataset at the decade label level.</w:t>
+      </w:r>
+    </w:p>
+    <w:p>
+      <w:r>
+        <w:tab/>
+      </w:r>
+      <w:r>
+        <w:t xml:space="preserve">I removed topic level explorations from the current notebook to save on </w:t>
+      </w:r>
+      <w:r>
+        <w:t xml:space="preserve">visual </w:t>
+      </w:r>
+      <w:r>
+        <w:t xml:space="preserve">clutter, however this analysis was </w:t>
+      </w:r>
+      <w:r>
+        <w:t xml:space="preserve">useful for my understanding of the </w:t>
+      </w:r>
+      <w:r>
+        <w:t>dataset</w:t>
+      </w:r>
+      <w:r>
+        <w:t xml:space="preserve">.  </w:t>
+      </w:r>
+      <w:r>
+        <w:t>From this data exploration phase I realized that the corpus was heavily imbalanced with respect to label distribution.  However, this</w:t>
+      </w:r>
+      <w:r>
+        <w:t xml:space="preserve"> problem seems to be</w:t>
+      </w:r>
+      <w:r>
+        <w:t xml:space="preserve"> partially mitigated as the total token count over each decade partition </w:t>
+      </w:r>
+      <w:r>
+        <w:t>is</w:t>
+      </w:r>
+      <w:r>
+        <w:t xml:space="preserve"> relatively stable.</w:t>
+      </w:r>
+      <w:r>
+        <w:t xml:space="preserve">  I also </w:t>
+      </w:r>
+      <w:r>
+        <w:t>realized</w:t>
+      </w:r>
+      <w:r>
+        <w:t xml:space="preserve"> that the year resolution </w:t>
+      </w:r>
+      <w:r>
+        <w:t>had</w:t>
+      </w:r>
+      <w:r>
+        <w:t xml:space="preserve"> relatively poor coverage</w:t>
+      </w:r>
+      <w:r>
+        <w:t xml:space="preserve"> guarantees</w:t>
+      </w:r>
+      <w:r>
+        <w:t>, with some years having no text</w:t>
+      </w:r>
+      <w:r>
+        <w:t xml:space="preserve"> examples</w:t>
+      </w:r>
+      <w:r>
+        <w:t xml:space="preserve"> at all.</w:t>
+      </w:r>
+    </w:p>
+    <w:p>
+      <w:r>
+        <w:tab/>
+        <w:t>Next I implemented an evaluation environment function.  This function takes as input the ground truth labels and the predicted labels from an arbitrary learning algorithm.  Using these arguments</w:t>
+      </w:r>
+      <w:r>
+        <w:t>,</w:t>
+      </w:r>
+      <w:r>
+        <w:t xml:space="preserve"> a confusion matrix is </w:t>
+      </w:r>
+      <w:r>
+        <w:t>generated</w:t>
+      </w:r>
+      <w:r>
+        <w:t xml:space="preserve"> along with various statistics such as F1, recall, accuracy, MAE, etc.</w:t>
+      </w:r>
+      <w:r>
+        <w:t xml:space="preserve">  I used my evaluation environment</w:t>
+      </w:r>
+      <w:r>
+        <w:t xml:space="preserve"> to test </w:t>
+      </w:r>
+      <w:r>
+        <w:t xml:space="preserve">all models and </w:t>
+      </w:r>
+      <w:r>
+        <w:t>visualize my</w:t>
+      </w:r>
+      <w:r>
+        <w:t xml:space="preserve"> experiments</w:t>
+      </w:r>
+      <w:r>
+        <w:t>.</w:t>
+      </w:r>
+    </w:p>
+    <w:p>
+      <w:r>
+        <w:tab/>
+        <w:t xml:space="preserve">Finally, I implemented my learning algorithms by processing the corpus into BoW vectors normalized using TF-IDF.  As mentioned before, I trained Naïve Bayes, Random Forest, and SVM models over the unigram BoW features.  I also experimented with higher order Markov processes (up to trigrams), </w:t>
+      </w:r>
+      <w:r>
+        <w:t>which showed</w:t>
+      </w:r>
+      <w:r>
+        <w:t xml:space="preserve"> slight improvements.  The increased processing time for the higher order processes makes me hesitant to incorporate them into my final model due to the relatively minimal gains.  It may turn out that these higher order features work better when hyperparameters are sufficiently tuned however.</w:t>
+      </w:r>
+    </w:p>
+    <w:p>
+      <w:pPr>
+        <w:jc w:val="center"/>
+        <w:rPr>
+          <w:b/>
+        </w:rPr>
+      </w:pPr>
+    </w:p>
+    <w:p>
+      <w:pPr>
+        <w:jc w:val="center"/>
+        <w:rPr>
+          <w:b/>
+          <w:sz w:val="28"/>
+          <w:szCs w:val="28"/>
+        </w:rPr>
+      </w:pPr>
+      <w:r>
+        <w:rPr>
+          <w:b/>
+          <w:sz w:val="28"/>
+          <w:szCs w:val="28"/>
+        </w:rPr>
+        <w:t>Results</w:t>
+      </w:r>
+    </w:p>
+    <w:p>
+      <w:pPr>
+        <w:ind w:firstLine="720"/>
+      </w:pPr>
+      <w:r>
+        <w:t>All model results</w:t>
+      </w:r>
+      <w:r>
+        <w:t xml:space="preserve"> are given on an 80/20 train/</w:t>
+      </w:r>
+      <w:r>
+        <w:t xml:space="preserve">test split using unigram BoW features normalized with TF-IDF.  </w:t>
+      </w:r>
+      <w:r>
+        <w:t xml:space="preserve">Please see the </w:t>
+      </w:r>
+      <w:r>
+        <w:t xml:space="preserve">project notebook </w:t>
+      </w:r>
+      <w:r>
+        <w:t>for more detailed</w:t>
+      </w:r>
+      <w:r>
+        <w:t xml:space="preserve"> and complete</w:t>
+      </w:r>
+      <w:r>
+        <w:t xml:space="preserve"> results</w:t>
+      </w:r>
+      <w:r>
+        <w:t xml:space="preserve"> including higher order </w:t>
+      </w:r>
+      <w:r>
+        <w:t xml:space="preserve">n-gram features </w:t>
+      </w:r>
+      <w:r>
+        <w:t xml:space="preserve">and </w:t>
+      </w:r>
+      <w:r>
+        <w:t>more detailed</w:t>
+      </w:r>
+      <w:r>
+        <w:t xml:space="preserve"> exploratory data analysis</w:t>
+      </w:r>
+      <w:r>
+        <w:t>.</w:t>
+      </w:r>
+    </w:p>
+    <w:p>
+      <w:pPr>
+        <w:jc w:val="center"/>
+        <w:rPr>
+          <w:noProof/>
+        </w:rPr>
+      </w:pPr>
+      <w:r>
+        <w:rPr>
+          <w:noProof/>
+        </w:rPr>
+        <w:drawing>
+          <wp:inline distT="0" distB="0" distL="0" distR="0" wp14:anchorId="3A7907F3" wp14:editId="6F792003">
+            <wp:extent cx="4394835" cy="3370580"/>
+            <wp:effectExtent l="0" t="0" r="0" b="0"/>
+            <wp:docPr id="1" name="Picture 1" descr="Images/coha_docs_count.png"/>
+            <wp:cNvGraphicFramePr>
+              <a:graphicFrameLocks xmlns:a="http://schemas.openxmlformats.org/drawingml/2006/main" noChangeAspect="1"/>
+            </wp:cNvGraphicFramePr>
+            <a:graphic xmlns:a="http://schemas.openxmlformats.org/drawingml/2006/main">
+              <a:graphicData uri="http://schemas.openxmlformats.org/drawingml/2006/picture">
+                <pic:pic xmlns:pic="http://schemas.openxmlformats.org/drawingml/2006/picture">
+                  <pic:nvPicPr>
+                    <pic:cNvPr id="0" name="Picture 1" descr="Images/coha_docs_count.png"/>
+                    <pic:cNvPicPr>
+                      <a:picLocks noChangeAspect="1" noChangeArrowheads="1"/>
+                    </pic:cNvPicPr>
+                  </pic:nvPicPr>
+                  <pic:blipFill>
+                    <a:blip r:embed="rId7">
+                      <a:extLst>
+                        <a:ext uri="{28A0092B-C50C-407E-A947-70E740481C1C}">
+                          <a14:useLocalDpi xmlns:a14="http://schemas.microsoft.com/office/drawing/2010/main" val="0"/>
+                        </a:ext>
+                      </a:extLst>
+                    </a:blip>
+                    <a:srcRect/>
+                    <a:stretch>
+                      <a:fillRect/>
+                    </a:stretch>
+                  </pic:blipFill>
+                  <pic:spPr bwMode="auto">
+                    <a:xfrm>
+                      <a:off x="0" y="0"/>
+                      <a:ext cx="4394835" cy="3370580"/>
+                    </a:xfrm>
+                    <a:prstGeom prst="rect">
+                      <a:avLst/>
+                    </a:prstGeom>
+                    <a:noFill/>
+                    <a:ln>
+                      <a:noFill/>
+                    </a:ln>
+                  </pic:spPr>
+                </pic:pic>
+              </a:graphicData>
+            </a:graphic>
+          </wp:inline>
+        </w:drawing>
+      </w:r>
+    </w:p>
+    <w:p>
+      <w:pPr>
+        <w:rPr>
+          <w:noProof/>
+        </w:rPr>
+      </w:pPr>
+      <w:r>
+        <w:rPr>
+          <w:noProof/>
+        </w:rPr>
+        <w:t>Here we see that the COHA dataset is imbalanced with the majority of the corpus constructed with recent texts.</w:t>
+      </w:r>
+    </w:p>
+    <w:p>
+      <w:pPr>
+        <w:jc w:val="center"/>
+        <w:rPr>
+          <w:rFonts w:ascii="Times New Roman" w:eastAsia="Times New Roman" w:hAnsi="Times New Roman" w:cs="Times New Roman"/>
+          <w:b/>
+        </w:rPr>
+      </w:pPr>
+      <w:r>
+        <w:rPr>
+          <w:noProof/>
+        </w:rPr>
+        <w:drawing>
+          <wp:inline distT="0" distB="0" distL="0" distR="0" wp14:anchorId="7442646E" wp14:editId="0A9126AD">
+            <wp:extent cx="4509135" cy="3516630"/>
+            <wp:effectExtent l="0" t="0" r="0" b="0"/>
+            <wp:docPr id="2" name="Picture 2" descr="Images/coha_token_count.png"/>
+            <wp:cNvGraphicFramePr>
+              <a:graphicFrameLocks xmlns:a="http://schemas.openxmlformats.org/drawingml/2006/main" noChangeAspect="1"/>
+            </wp:cNvGraphicFramePr>
+            <a:graphic xmlns:a="http://schemas.openxmlformats.org/drawingml/2006/main">
+              <a:graphicData uri="http://schemas.openxmlformats.org/drawingml/2006/picture">
+                <pic:pic xmlns:pic="http://schemas.openxmlformats.org/drawingml/2006/picture">
+                  <pic:nvPicPr>
+                    <pic:cNvPr id="0" name="Picture 2" descr="Images/coha_token_count.png"/>
+                    <pic:cNvPicPr>
+                      <a:picLocks noChangeAspect="1" noChangeArrowheads="1"/>
+                    </pic:cNvPicPr>
+                  </pic:nvPicPr>
+                  <pic:blipFill>
+                    <a:blip r:embed="rId8">
+                      <a:extLst>
+                        <a:ext uri="{28A0092B-C50C-407E-A947-70E740481C1C}">
+                          <a14:useLocalDpi xmlns:a14="http://schemas.microsoft.com/office/drawing/2010/main" val="0"/>
+                        </a:ext>
+                      </a:extLst>
+                    </a:blip>
+                    <a:srcRect/>
+                    <a:stretch>
+                      <a:fillRect/>
+                    </a:stretch>
+                  </pic:blipFill>
+                  <pic:spPr bwMode="auto">
+                    <a:xfrm>
+                      <a:off x="0" y="0"/>
+                      <a:ext cx="4534151" cy="3536140"/>
+                    </a:xfrm>
+                    <a:prstGeom prst="rect">
+                      <a:avLst/>
+                    </a:prstGeom>
+                    <a:noFill/>
+                    <a:ln>
+                      <a:noFill/>
+                    </a:ln>
+                  </pic:spPr>
+                </pic:pic>
+              </a:graphicData>
+            </a:graphic>
+          </wp:inline>
+        </w:drawing>
+      </w:r>
+    </w:p>
+    <w:p>
+      <w:pPr>
+        <w:rPr>
+          <w:rFonts w:eastAsia="Times New Roman" w:cs="Times New Roman"/>
+        </w:rPr>
+      </w:pPr>
+      <w:r>
+        <w:rPr>
+          <w:rFonts w:eastAsia="Times New Roman" w:cs="Times New Roman"/>
+        </w:rPr>
+        <w:t>However, the token frequency per decade is relatively balanced.</w:t>
+      </w:r>
+      <w:r>
+        <w:rPr>
+          <w:rFonts w:eastAsia="Times New Roman" w:cs="Times New Roman"/>
+        </w:rPr>
+        <w:t xml:space="preserve">  This indicates that the text sources from the various decades are different in nature.  Works from the 1800s are likely books or longer texts, </w:t>
+      </w:r>
+      <w:r>
+        <w:rPr>
+          <w:rFonts w:eastAsia="Times New Roman" w:cs="Times New Roman"/>
+        </w:rPr>
+        <w:t xml:space="preserve">while </w:t>
+      </w:r>
+      <w:r>
+        <w:rPr>
+          <w:rFonts w:eastAsia="Times New Roman" w:cs="Times New Roman"/>
+        </w:rPr>
+        <w:t>recent data</w:t>
+      </w:r>
+      <w:r>
+        <w:rPr>
+          <w:rFonts w:eastAsia="Times New Roman" w:cs="Times New Roman"/>
+        </w:rPr>
+        <w:t xml:space="preserve"> samples</w:t>
+      </w:r>
+      <w:r>
+        <w:rPr>
+          <w:rFonts w:eastAsia="Times New Roman" w:cs="Times New Roman"/>
+        </w:rPr>
+        <w:t xml:space="preserve"> are </w:t>
+      </w:r>
+      <w:r>
+        <w:rPr>
+          <w:rFonts w:eastAsia="Times New Roman" w:cs="Times New Roman"/>
+        </w:rPr>
+        <w:t xml:space="preserve">likely to be </w:t>
+      </w:r>
+      <w:r>
+        <w:rPr>
+          <w:rFonts w:eastAsia="Times New Roman" w:cs="Times New Roman"/>
+        </w:rPr>
+        <w:t>shorter documents</w:t>
+      </w:r>
+      <w:r>
+        <w:rPr>
+          <w:rFonts w:eastAsia="Times New Roman" w:cs="Times New Roman"/>
+        </w:rPr>
+        <w:t xml:space="preserve"> such as news articles</w:t>
+      </w:r>
+      <w:r>
+        <w:rPr>
+          <w:rFonts w:eastAsia="Times New Roman" w:cs="Times New Roman"/>
+        </w:rPr>
+        <w:t>.</w:t>
+      </w:r>
+    </w:p>
+    <w:p>
+      <w:pPr>
+        <w:rPr>
+          <w:rFonts w:eastAsia="Times New Roman" w:cs="Times New Roman"/>
+        </w:rPr>
+      </w:pPr>
+    </w:p>
+    <w:p>
+      <w:pPr>
+        <w:rPr>
+          <w:rFonts w:eastAsia="Times New Roman" w:cs="Times New Roman"/>
+          <w:b/>
+        </w:rPr>
+      </w:pPr>
+      <w:r>
+        <w:rPr>
+          <w:rFonts w:eastAsia="Times New Roman" w:cs="Times New Roman"/>
+          <w:b/>
+        </w:rPr>
+        <w:t>The Monkey:</w:t>
+      </w:r>
+    </w:p>
+    <w:p>
+      <w:pPr>
+        <w:tabs>
+          <w:tab w:val="left" w:pos="916"/>
+          <w:tab w:val="left" w:pos="1832"/>
+          <w:tab w:val="left" w:pos="2748"/>
+          <w:tab w:val="left" w:pos="3664"/>
+          <w:tab w:val="left" w:pos="4580"/>
+          <w:tab w:val="left" w:pos="5496"/>
+          <w:tab w:val="left" w:pos="6412"/>
+          <w:tab w:val="left" w:pos="7328"/>
+          <w:tab w:val="left" w:pos="8244"/>
+          <w:tab w:val="left" w:pos="9160"/>
+          <w:tab w:val="left" w:pos="10076"/>
+          <w:tab w:val="left" w:pos="10992"/>
+          <w:tab w:val="left" w:pos="11908"/>
+          <w:tab w:val="left" w:pos="12824"/>
+          <w:tab w:val="left" w:pos="13740"/>
+          <w:tab w:val="left" w:pos="14656"/>
+        </w:tabs>
+        <w:rPr>
+          <w:rFonts w:ascii="Courier New" w:hAnsi="Courier New" w:cs="Courier New"/>
+          <w:sz w:val="20"/>
+          <w:szCs w:val="20"/>
+        </w:rPr>
+      </w:pPr>
+      <w:r>
+        <w:rPr>
+          <w:rFonts w:ascii="Courier New" w:hAnsi="Courier New" w:cs="Courier New"/>
+          <w:sz w:val="20"/>
+          <w:szCs w:val="20"/>
+        </w:rPr>
+        <w:t>Accuracy: 0.0515</w:t>
+      </w:r>
+      <w:r>
+        <w:rPr>
+          <w:rFonts w:ascii="Courier New" w:hAnsi="Courier New" w:cs="Courier New"/>
+          <w:sz w:val="20"/>
+          <w:szCs w:val="20"/>
+        </w:rPr>
+        <w:t xml:space="preserve"> </w:t>
+      </w:r>
+      <w:r>
+        <w:rPr>
+          <w:rFonts w:ascii="Courier New" w:hAnsi="Courier New" w:cs="Courier New"/>
+          <w:sz w:val="20"/>
+          <w:szCs w:val="20"/>
+        </w:rPr>
+        <w:t xml:space="preserve">/ </w:t>
+      </w:r>
+      <w:r>
+        <w:rPr>
+          <w:rFonts w:ascii="Courier New" w:hAnsi="Courier New" w:cs="Courier New"/>
+          <w:sz w:val="20"/>
+          <w:szCs w:val="20"/>
+        </w:rPr>
+        <w:t>MAE: 71.4225</w:t>
+      </w:r>
+    </w:p>
+    <w:p>
+      <w:pPr>
+        <w:tabs>
+          <w:tab w:val="left" w:pos="916"/>
+          <w:tab w:val="left" w:pos="1832"/>
+          <w:tab w:val="left" w:pos="2748"/>
+          <w:tab w:val="left" w:pos="3664"/>
+          <w:tab w:val="left" w:pos="4580"/>
+          <w:tab w:val="left" w:pos="5496"/>
+          <w:tab w:val="left" w:pos="6412"/>
+          <w:tab w:val="left" w:pos="7328"/>
+          <w:tab w:val="left" w:pos="8244"/>
+          <w:tab w:val="left" w:pos="9160"/>
+          <w:tab w:val="left" w:pos="10076"/>
+          <w:tab w:val="left" w:pos="10992"/>
+          <w:tab w:val="left" w:pos="11908"/>
+          <w:tab w:val="left" w:pos="12824"/>
+          <w:tab w:val="left" w:pos="13740"/>
+          <w:tab w:val="left" w:pos="14656"/>
+        </w:tabs>
+        <w:rPr>
+          <w:rFonts w:ascii="Courier New" w:hAnsi="Courier New" w:cs="Courier New"/>
+          <w:sz w:val="20"/>
+          <w:szCs w:val="20"/>
+        </w:rPr>
+      </w:pPr>
+      <w:r>
+        <w:rPr>
+          <w:rFonts w:ascii="Courier New" w:hAnsi="Courier New" w:cs="Courier New"/>
+          <w:sz w:val="20"/>
+          <w:szCs w:val="20"/>
+        </w:rPr>
+        <w:t>Precision    R</w:t>
+      </w:r>
+      <w:r>
+        <w:rPr>
+          <w:rFonts w:ascii="Courier New" w:hAnsi="Courier New" w:cs="Courier New"/>
+          <w:sz w:val="20"/>
+          <w:szCs w:val="20"/>
+        </w:rPr>
+        <w:t>ecall  F</w:t>
+      </w:r>
+      <w:r>
+        <w:rPr>
+          <w:rFonts w:ascii="Courier New" w:hAnsi="Courier New" w:cs="Courier New"/>
+          <w:sz w:val="20"/>
+          <w:szCs w:val="20"/>
+        </w:rPr>
+        <w:t xml:space="preserve">1-score   </w:t>
+      </w:r>
+      <w:r>
+        <w:rPr>
+          <w:rFonts w:ascii="Courier New" w:hAnsi="Courier New" w:cs="Courier New"/>
+          <w:sz w:val="20"/>
+          <w:szCs w:val="20"/>
+        </w:rPr>
+        <w:t>S</w:t>
+      </w:r>
+      <w:r>
+        <w:rPr>
+          <w:rFonts w:ascii="Courier New" w:hAnsi="Courier New" w:cs="Courier New"/>
+          <w:sz w:val="20"/>
+          <w:szCs w:val="20"/>
+        </w:rPr>
+        <w:t>amples</w:t>
+      </w:r>
+    </w:p>
+    <w:p>
+      <w:pPr>
+        <w:tabs>
+          <w:tab w:val="left" w:pos="916"/>
+          <w:tab w:val="left" w:pos="1832"/>
+          <w:tab w:val="left" w:pos="2748"/>
+          <w:tab w:val="left" w:pos="3664"/>
+          <w:tab w:val="left" w:pos="4580"/>
+          <w:tab w:val="left" w:pos="5496"/>
+          <w:tab w:val="left" w:pos="6412"/>
+          <w:tab w:val="left" w:pos="7328"/>
+          <w:tab w:val="left" w:pos="8244"/>
+          <w:tab w:val="left" w:pos="9160"/>
+          <w:tab w:val="left" w:pos="10076"/>
+          <w:tab w:val="left" w:pos="10992"/>
+          <w:tab w:val="left" w:pos="11908"/>
+          <w:tab w:val="left" w:pos="12824"/>
+          <w:tab w:val="left" w:pos="13740"/>
+          <w:tab w:val="left" w:pos="14656"/>
+        </w:tabs>
+        <w:rPr>
+          <w:rFonts w:ascii="Courier New" w:hAnsi="Courier New" w:cs="Courier New"/>
+          <w:sz w:val="20"/>
+          <w:szCs w:val="20"/>
+        </w:rPr>
+      </w:pPr>
+      <w:r>
+        <w:rPr>
+          <w:rFonts w:ascii="Courier New" w:hAnsi="Courier New" w:cs="Courier New"/>
+          <w:sz w:val="20"/>
+          <w:szCs w:val="20"/>
+        </w:rPr>
+        <w:t xml:space="preserve">     </w:t>
+      </w:r>
+      <w:r>
+        <w:rPr>
+          <w:rFonts w:ascii="Courier New" w:hAnsi="Courier New" w:cs="Courier New"/>
+          <w:sz w:val="20"/>
+          <w:szCs w:val="20"/>
+        </w:rPr>
+        <w:t>0.10      0.05      0.06      8000</w:t>
+      </w:r>
+    </w:p>
+    <w:p>
+      <w:pPr>
+        <w:rPr>
+          <w:rFonts w:eastAsia="Times New Roman" w:cs="Times New Roman"/>
+        </w:rPr>
+      </w:pPr>
+    </w:p>
+    <w:p>
+      <w:pPr>
+        <w:rPr>
+          <w:rFonts w:eastAsia="Times New Roman" w:cs="Times New Roman"/>
+        </w:rPr>
+      </w:pPr>
+      <w:r>
+        <w:rPr>
+          <w:rFonts w:eastAsia="Times New Roman" w:cs="Times New Roman"/>
+        </w:rPr>
+        <w:t xml:space="preserve">The </w:t>
+      </w:r>
+      <w:r>
+        <w:rPr>
+          <w:rFonts w:eastAsia="Times New Roman" w:cs="Times New Roman"/>
+        </w:rPr>
+        <w:t xml:space="preserve">“monkey” does quite poorly with uniform random </w:t>
+      </w:r>
+      <w:r>
+        <w:rPr>
+          <w:rFonts w:eastAsia="Times New Roman" w:cs="Times New Roman"/>
+        </w:rPr>
+        <w:t>predictions</w:t>
+      </w:r>
+      <w:r>
+        <w:rPr>
+          <w:rFonts w:eastAsia="Times New Roman" w:cs="Times New Roman"/>
+        </w:rPr>
+        <w:t xml:space="preserve"> </w:t>
+      </w:r>
+      <w:r>
+        <w:rPr>
+          <w:rFonts w:eastAsia="Times New Roman" w:cs="Times New Roman"/>
+        </w:rPr>
+        <w:t>as expected</w:t>
+      </w:r>
+      <w:r>
+        <w:rPr>
+          <w:rFonts w:eastAsia="Times New Roman" w:cs="Times New Roman"/>
+        </w:rPr>
+        <w:t>.</w:t>
+      </w:r>
+      <w:r>
+        <w:rPr>
+          <w:rFonts w:eastAsia="Times New Roman" w:cs="Times New Roman"/>
+        </w:rPr>
+        <w:t xml:space="preserve">  We also see that this model has a </w:t>
+      </w:r>
+      <w:r>
+        <w:rPr>
+          <w:rFonts w:eastAsia="Times New Roman" w:cs="Times New Roman"/>
+        </w:rPr>
+        <w:t>noisy</w:t>
+      </w:r>
       <w:bookmarkStart w:id="0" w:name="_GoBack"/>
       <w:bookmarkEnd w:id="0"/>
       <w:r>
         <w:rPr>
+          <w:rFonts w:eastAsia="Times New Roman" w:cs="Times New Roman"/>
+        </w:rPr>
+        <w:t xml:space="preserve"> MAE score.</w:t>
+      </w:r>
+    </w:p>
+    <w:p>
+      <w:pPr>
+        <w:rPr>
+          <w:rFonts w:eastAsia="Times New Roman" w:cs="Times New Roman"/>
+        </w:rPr>
+      </w:pPr>
+    </w:p>
+    <w:p>
+      <w:pPr>
+        <w:rPr>
+          <w:rFonts w:eastAsia="Times New Roman" w:cs="Times New Roman"/>
+          <w:b/>
+        </w:rPr>
+      </w:pPr>
+      <w:r>
+        <w:rPr>
+          <w:rFonts w:eastAsia="Times New Roman" w:cs="Times New Roman"/>
+          <w:b/>
+        </w:rPr>
+        <w:t>Naïve Bayes:</w:t>
+      </w:r>
+    </w:p>
+    <w:p>
+      <w:pPr>
+        <w:pStyle w:val="HTMLPreformatted"/>
+      </w:pPr>
+      <w:r>
+        <w:t>Accuracy: 0.549375</w:t>
+      </w:r>
+      <w:r>
+        <w:t xml:space="preserve"> / </w:t>
+      </w:r>
+      <w:r>
+        <w:t>MAE: 11.5375</w:t>
+      </w:r>
+    </w:p>
+    <w:p>
+      <w:pPr>
+        <w:pStyle w:val="HTMLPreformatted"/>
+      </w:pPr>
+      <w:r>
+        <w:t>Precision    Recall  F</w:t>
+      </w:r>
+      <w:r>
+        <w:t>1-score   S</w:t>
+      </w:r>
+      <w:r>
+        <w:t>amples</w:t>
+      </w:r>
+    </w:p>
+    <w:p>
+      <w:pPr>
+        <w:rPr>
+          <w:rFonts w:ascii="Courier New" w:eastAsia="Times New Roman" w:hAnsi="Courier New" w:cs="Courier New"/>
+          <w:i/>
+          <w:sz w:val="20"/>
+          <w:szCs w:val="20"/>
+        </w:rPr>
+      </w:pPr>
+      <w:r>
+        <w:rPr>
+          <w:rFonts w:ascii="Courier New" w:hAnsi="Courier New" w:cs="Courier New"/>
+          <w:sz w:val="20"/>
+          <w:szCs w:val="20"/>
+        </w:rPr>
+        <w:t xml:space="preserve">     0.55      0.55      0.54      8000</w:t>
+      </w:r>
+    </w:p>
+    <w:p>
+      <w:pPr>
+        <w:rPr>
+          <w:rFonts w:eastAsia="Times New Roman" w:cs="Times New Roman"/>
+        </w:rPr>
+      </w:pPr>
+    </w:p>
+    <w:p>
+      <w:pPr>
+        <w:rPr>
+          <w:rFonts w:eastAsia="Times New Roman" w:cs="Times New Roman"/>
+        </w:rPr>
+      </w:pPr>
+      <w:r>
+        <w:rPr>
+          <w:rFonts w:eastAsia="Times New Roman" w:cs="Times New Roman"/>
+        </w:rPr>
+        <w:t xml:space="preserve">Naïve </w:t>
+      </w:r>
+      <w:r>
+        <w:rPr>
+          <w:rFonts w:eastAsia="Times New Roman" w:cs="Times New Roman"/>
+        </w:rPr>
+        <w:t>Bayes does not</w:t>
+      </w:r>
+      <w:r>
+        <w:rPr>
+          <w:rFonts w:eastAsia="Times New Roman" w:cs="Times New Roman"/>
+        </w:rPr>
+        <w:t xml:space="preserve"> perform very </w:t>
+      </w:r>
+      <w:r>
+        <w:rPr>
+          <w:rFonts w:eastAsia="Times New Roman" w:cs="Times New Roman"/>
+        </w:rPr>
+        <w:t>impressively</w:t>
+      </w:r>
+      <w:r>
+        <w:rPr>
+          <w:rFonts w:eastAsia="Times New Roman" w:cs="Times New Roman"/>
+        </w:rPr>
+        <w:t xml:space="preserve"> but has true predictive power</w:t>
+      </w:r>
+      <w:r>
+        <w:rPr>
+          <w:rFonts w:eastAsia="Times New Roman" w:cs="Times New Roman"/>
+        </w:rPr>
+        <w:t xml:space="preserve"> and serves as a good baseline</w:t>
+      </w:r>
+      <w:r>
+        <w:rPr>
+          <w:rFonts w:eastAsia="Times New Roman" w:cs="Times New Roman"/>
+        </w:rPr>
+        <w:t xml:space="preserve"> model</w:t>
+      </w:r>
+      <w:r>
+        <w:rPr>
+          <w:rFonts w:eastAsia="Times New Roman" w:cs="Times New Roman"/>
+        </w:rPr>
+        <w:t xml:space="preserve">.  We see that the predictions are </w:t>
+      </w:r>
+      <w:r>
+        <w:rPr>
+          <w:rFonts w:eastAsia="Times New Roman" w:cs="Times New Roman"/>
+        </w:rPr>
+        <w:t>approximately</w:t>
+      </w:r>
+      <w:r>
+        <w:rPr>
+          <w:rFonts w:eastAsia="Times New Roman" w:cs="Times New Roman"/>
+        </w:rPr>
+        <w:t xml:space="preserve"> within a single decade on average</w:t>
+      </w:r>
+      <w:r>
+        <w:rPr>
+          <w:rFonts w:eastAsia="Times New Roman" w:cs="Times New Roman"/>
+        </w:rPr>
+        <w:t>, which is a much tighter range than uniform random guessing provides.</w:t>
+      </w:r>
+    </w:p>
+    <w:p>
+      <w:pPr>
+        <w:rPr>
+          <w:rFonts w:eastAsia="Times New Roman" w:cs="Times New Roman"/>
+          <w:i/>
+          <w:u w:val="single"/>
+        </w:rPr>
+      </w:pPr>
+    </w:p>
+    <w:p>
+      <w:pPr>
+        <w:rPr>
+          <w:rFonts w:eastAsia="Times New Roman" w:cs="Times New Roman"/>
+          <w:b/>
+        </w:rPr>
+      </w:pPr>
+      <w:r>
+        <w:rPr>
+          <w:rFonts w:eastAsia="Times New Roman" w:cs="Times New Roman"/>
+          <w:b/>
+        </w:rPr>
+        <w:t>Random Forest:</w:t>
+      </w:r>
+    </w:p>
+    <w:p>
+      <w:pPr>
+        <w:pStyle w:val="HTMLPreformatted"/>
+      </w:pPr>
+      <w:r>
+        <w:t>Accuracy: 0.588125</w:t>
+      </w:r>
+      <w:r>
+        <w:t xml:space="preserve"> / </w:t>
+      </w:r>
+      <w:r>
+        <w:t>MAE: 13.81</w:t>
+      </w:r>
+    </w:p>
+    <w:p>
+      <w:pPr>
+        <w:pStyle w:val="HTMLPreformatted"/>
+      </w:pPr>
+      <w:r>
+        <w:t>Precision    Recall  F</w:t>
+      </w:r>
+      <w:r>
+        <w:t>1-score   Samples</w:t>
+      </w:r>
+    </w:p>
+    <w:p>
+      <w:pPr>
+        <w:pStyle w:val="HTMLPreformatted"/>
+      </w:pPr>
+      <w:r>
+        <w:t xml:space="preserve">     0.60      0.59      0.58      8000</w:t>
+      </w:r>
+    </w:p>
+    <w:p>
+      <w:pPr>
+        <w:pStyle w:val="HTMLPreformatted"/>
+      </w:pPr>
+    </w:p>
+    <w:p>
+      <w:pPr>
+        <w:rPr>
+          <w:rFonts w:eastAsia="Times New Roman" w:cs="Times New Roman"/>
+        </w:rPr>
+      </w:pPr>
+      <w:r>
+        <w:rPr>
+          <w:rFonts w:eastAsia="Times New Roman" w:cs="Times New Roman"/>
+          <w:noProof/>
+        </w:rPr>
+        <w:drawing>
+          <wp:inline distT="0" distB="0" distL="0" distR="0" wp14:anchorId="3658247E" wp14:editId="0974F96A">
+            <wp:extent cx="5939790" cy="3723640"/>
+            <wp:effectExtent l="0" t="0" r="3810" b="10160"/>
+            <wp:docPr id="12" name="Picture 12" descr="Images/RF_COHA.png"/>
+            <wp:cNvGraphicFramePr>
+              <a:graphicFrameLocks xmlns:a="http://schemas.openxmlformats.org/drawingml/2006/main" noChangeAspect="1"/>
+            </wp:cNvGraphicFramePr>
+            <a:graphic xmlns:a="http://schemas.openxmlformats.org/drawingml/2006/main">
+              <a:graphicData uri="http://schemas.openxmlformats.org/drawingml/2006/picture">
+                <pic:pic xmlns:pic="http://schemas.openxmlformats.org/drawingml/2006/picture">
+                  <pic:nvPicPr>
+                    <pic:cNvPr id="0" name="Picture 6" descr="Images/RF_COHA.png"/>
+                    <pic:cNvPicPr>
+                      <a:picLocks noChangeAspect="1" noChangeArrowheads="1"/>
+                    </pic:cNvPicPr>
+                  </pic:nvPicPr>
+                  <pic:blipFill>
+                    <a:blip r:embed="rId9">
+                      <a:extLst>
+                        <a:ext uri="{28A0092B-C50C-407E-A947-70E740481C1C}">
+                          <a14:useLocalDpi xmlns:a14="http://schemas.microsoft.com/office/drawing/2010/main" val="0"/>
+                        </a:ext>
+                      </a:extLst>
+                    </a:blip>
+                    <a:srcRect/>
+                    <a:stretch>
+                      <a:fillRect/>
+                    </a:stretch>
+                  </pic:blipFill>
+                  <pic:spPr bwMode="auto">
+                    <a:xfrm>
+                      <a:off x="0" y="0"/>
+                      <a:ext cx="5939790" cy="3723640"/>
+                    </a:xfrm>
+                    <a:prstGeom prst="rect">
+                      <a:avLst/>
+                    </a:prstGeom>
+                    <a:noFill/>
+                    <a:ln>
+                      <a:noFill/>
+                    </a:ln>
+                  </pic:spPr>
+                </pic:pic>
+              </a:graphicData>
+            </a:graphic>
+          </wp:inline>
+        </w:drawing>
+      </w:r>
+    </w:p>
+    <w:p>
+      <w:pPr>
+        <w:pStyle w:val="HTMLPreformatted"/>
+        <w:rPr>
+          <w:rFonts w:asciiTheme="minorHAnsi" w:hAnsiTheme="minorHAnsi"/>
+          <w:sz w:val="24"/>
+          <w:szCs w:val="24"/>
+        </w:rPr>
+      </w:pPr>
+    </w:p>
+    <w:p>
+      <w:pPr>
+        <w:pStyle w:val="HTMLPreformatted"/>
+        <w:rPr>
+          <w:rFonts w:asciiTheme="minorHAnsi" w:hAnsiTheme="minorHAnsi"/>
+          <w:sz w:val="24"/>
+          <w:szCs w:val="24"/>
+        </w:rPr>
+      </w:pPr>
+      <w:r>
+        <w:rPr>
+          <w:rFonts w:asciiTheme="minorHAnsi" w:hAnsiTheme="minorHAnsi"/>
+          <w:sz w:val="24"/>
+          <w:szCs w:val="24"/>
+        </w:rPr>
+        <w:t>Random Forest does slightly better than Naïve Bayes</w:t>
+      </w:r>
+      <w:r>
+        <w:rPr>
+          <w:rFonts w:asciiTheme="minorHAnsi" w:hAnsiTheme="minorHAnsi"/>
+          <w:sz w:val="24"/>
+          <w:szCs w:val="24"/>
+        </w:rPr>
+        <w:t xml:space="preserve"> with respect to </w:t>
+      </w:r>
+      <w:r>
+        <w:rPr>
+          <w:rFonts w:asciiTheme="minorHAnsi" w:hAnsiTheme="minorHAnsi"/>
+          <w:sz w:val="24"/>
+          <w:szCs w:val="24"/>
+        </w:rPr>
+        <w:t xml:space="preserve">the </w:t>
+      </w:r>
+      <w:r>
+        <w:rPr>
+          <w:rFonts w:asciiTheme="minorHAnsi" w:hAnsiTheme="minorHAnsi"/>
+          <w:sz w:val="24"/>
+          <w:szCs w:val="24"/>
+        </w:rPr>
+        <w:t xml:space="preserve">precision </w:t>
+      </w:r>
+      <w:r>
+        <w:rPr>
+          <w:rFonts w:asciiTheme="minorHAnsi" w:hAnsiTheme="minorHAnsi"/>
+          <w:sz w:val="24"/>
+          <w:szCs w:val="24"/>
+        </w:rPr>
+        <w:t>metrics</w:t>
+      </w:r>
+      <w:r>
+        <w:rPr>
+          <w:rFonts w:asciiTheme="minorHAnsi" w:hAnsiTheme="minorHAnsi"/>
+          <w:sz w:val="24"/>
+          <w:szCs w:val="24"/>
+        </w:rPr>
+        <w:t xml:space="preserve"> but has a</w:t>
+      </w:r>
+      <w:r>
+        <w:rPr>
+          <w:rFonts w:asciiTheme="minorHAnsi" w:hAnsiTheme="minorHAnsi"/>
+          <w:sz w:val="24"/>
+          <w:szCs w:val="24"/>
+        </w:rPr>
+        <w:t xml:space="preserve"> worse MAE score on this test split.</w:t>
+      </w:r>
+      <w:r>
+        <w:rPr>
+          <w:rFonts w:asciiTheme="minorHAnsi" w:hAnsiTheme="minorHAnsi"/>
+          <w:sz w:val="24"/>
+          <w:szCs w:val="24"/>
+        </w:rPr>
+        <w:t xml:space="preserve">  We see that the classifier is somewhat noisy, with 2000 being a popular classification.  There is also noise along the 1920-1950 range.</w:t>
+      </w:r>
+    </w:p>
+    <w:p>
+      <w:pPr>
+        <w:pStyle w:val="HTMLPreformatted"/>
+        <w:rPr>
+          <w:rFonts w:asciiTheme="minorHAnsi" w:hAnsiTheme="minorHAnsi"/>
+          <w:b/>
+          <w:sz w:val="24"/>
+          <w:szCs w:val="24"/>
+        </w:rPr>
+      </w:pPr>
+      <w:r>
+        <w:rPr>
+          <w:rFonts w:asciiTheme="minorHAnsi" w:hAnsiTheme="minorHAnsi"/>
+          <w:b/>
+          <w:sz w:val="24"/>
+          <w:szCs w:val="24"/>
+        </w:rPr>
+        <w:t>SVM:</w:t>
+      </w:r>
+    </w:p>
+    <w:p>
+      <w:pPr>
+        <w:pStyle w:val="HTMLPreformatted"/>
+      </w:pPr>
+      <w:r>
+        <w:t>Accuracy: 0.73325</w:t>
+      </w:r>
+      <w:r>
+        <w:t xml:space="preserve"> / </w:t>
+      </w:r>
+      <w:r>
+        <w:t>MAE: 6.13</w:t>
+      </w:r>
+    </w:p>
+    <w:p>
+      <w:pPr>
+        <w:pStyle w:val="HTMLPreformatted"/>
+      </w:pPr>
+      <w:r>
+        <w:t>Precision    Recall  F</w:t>
+      </w:r>
+      <w:r>
+        <w:t xml:space="preserve">1-score   </w:t>
+      </w:r>
+      <w:r>
+        <w:t>S</w:t>
+      </w:r>
+      <w:r>
+        <w:t>amples</w:t>
+      </w:r>
+    </w:p>
+    <w:p>
+      <w:pPr>
+        <w:pStyle w:val="HTMLPreformatted"/>
+      </w:pPr>
+      <w:r>
+        <w:t xml:space="preserve">     0.73      0.73      0.73      8000</w:t>
+      </w:r>
+    </w:p>
+    <w:p>
+      <w:pPr>
+        <w:pStyle w:val="HTMLPreformatted"/>
+      </w:pPr>
+      <w:r>
+        <w:t xml:space="preserve">                                                    </w:t>
+      </w:r>
+    </w:p>
+    <w:p>
+      <w:pPr>
+        <w:pStyle w:val="HTMLPreformatted"/>
+        <w:rPr>
+          <w:rFonts w:asciiTheme="minorHAnsi" w:hAnsiTheme="minorHAnsi"/>
+          <w:sz w:val="24"/>
+          <w:szCs w:val="24"/>
+        </w:rPr>
+      </w:pPr>
+      <w:r>
+        <w:rPr>
+          <w:rFonts w:asciiTheme="minorHAnsi" w:hAnsiTheme="minorHAnsi"/>
+          <w:noProof/>
+          <w:sz w:val="24"/>
+          <w:szCs w:val="24"/>
+        </w:rPr>
+        <w:drawing>
+          <wp:inline distT="0" distB="0" distL="0" distR="0" wp14:anchorId="33A5421B" wp14:editId="5472586E">
+            <wp:extent cx="5939790" cy="3756660"/>
+            <wp:effectExtent l="0" t="0" r="3810" b="2540"/>
+            <wp:docPr id="10" name="Picture 10" descr="Images/SVM_COHA.png"/>
+            <wp:cNvGraphicFramePr>
+              <a:graphicFrameLocks xmlns:a="http://schemas.openxmlformats.org/drawingml/2006/main" noChangeAspect="1"/>
+            </wp:cNvGraphicFramePr>
+            <a:graphic xmlns:a="http://schemas.openxmlformats.org/drawingml/2006/main">
+              <a:graphicData uri="http://schemas.openxmlformats.org/drawingml/2006/picture">
+                <pic:pic xmlns:pic="http://schemas.openxmlformats.org/drawingml/2006/picture">
+                  <pic:nvPicPr>
+                    <pic:cNvPr id="0" name="Picture 4" descr="Images/SVM_COHA.png"/>
+                    <pic:cNvPicPr>
+                      <a:picLocks noChangeAspect="1" noChangeArrowheads="1"/>
+                    </pic:cNvPicPr>
+                  </pic:nvPicPr>
+                  <pic:blipFill>
+                    <a:blip r:embed="rId10">
+                      <a:extLst>
+                        <a:ext uri="{28A0092B-C50C-407E-A947-70E740481C1C}">
+                          <a14:useLocalDpi xmlns:a14="http://schemas.microsoft.com/office/drawing/2010/main" val="0"/>
+                        </a:ext>
+                      </a:extLst>
+                    </a:blip>
+                    <a:srcRect/>
+                    <a:stretch>
+                      <a:fillRect/>
+                    </a:stretch>
+                  </pic:blipFill>
+                  <pic:spPr bwMode="auto">
+                    <a:xfrm>
+                      <a:off x="0" y="0"/>
+                      <a:ext cx="5939790" cy="3756660"/>
+                    </a:xfrm>
+                    <a:prstGeom prst="rect">
+                      <a:avLst/>
+                    </a:prstGeom>
+                    <a:noFill/>
+                    <a:ln>
+                      <a:noFill/>
+                    </a:ln>
+                  </pic:spPr>
+                </pic:pic>
+              </a:graphicData>
+            </a:graphic>
+          </wp:inline>
+        </w:drawing>
+      </w:r>
+    </w:p>
+    <w:p>
+      <w:pPr>
+        <w:pStyle w:val="HTMLPreformatted"/>
+        <w:rPr>
+          <w:rFonts w:asciiTheme="minorHAnsi" w:hAnsiTheme="minorHAnsi"/>
+          <w:sz w:val="24"/>
+          <w:szCs w:val="24"/>
+        </w:rPr>
+      </w:pPr>
+    </w:p>
+    <w:p>
+      <w:pPr>
+        <w:pStyle w:val="HTMLPreformatted"/>
+        <w:rPr>
+          <w:rFonts w:asciiTheme="minorHAnsi" w:hAnsiTheme="minorHAnsi"/>
+          <w:sz w:val="24"/>
+          <w:szCs w:val="24"/>
+        </w:rPr>
+      </w:pPr>
+      <w:r>
+        <w:rPr>
+          <w:rFonts w:asciiTheme="minorHAnsi" w:hAnsiTheme="minorHAnsi"/>
+          <w:sz w:val="24"/>
+          <w:szCs w:val="24"/>
+        </w:rPr>
+        <w:t xml:space="preserve">SVM performs </w:t>
+      </w:r>
+      <w:r>
+        <w:rPr>
+          <w:rFonts w:asciiTheme="minorHAnsi" w:hAnsiTheme="minorHAnsi"/>
+          <w:sz w:val="24"/>
+          <w:szCs w:val="24"/>
+        </w:rPr>
+        <w:t>significantly</w:t>
+      </w:r>
+      <w:r>
+        <w:rPr>
+          <w:rFonts w:asciiTheme="minorHAnsi" w:hAnsiTheme="minorHAnsi"/>
+          <w:sz w:val="24"/>
+          <w:szCs w:val="24"/>
+        </w:rPr>
+        <w:t xml:space="preserve"> better than any of the oth</w:t>
+      </w:r>
+      <w:r>
+        <w:rPr>
+          <w:rFonts w:asciiTheme="minorHAnsi" w:hAnsiTheme="minorHAnsi"/>
+          <w:sz w:val="24"/>
+          <w:szCs w:val="24"/>
+        </w:rPr>
+        <w:t xml:space="preserve">er models with a MAE of </w:t>
+      </w:r>
+      <w:r>
+        <w:rPr>
+          <w:rFonts w:asciiTheme="minorHAnsi" w:hAnsiTheme="minorHAnsi"/>
+          <w:sz w:val="24"/>
+          <w:szCs w:val="24"/>
+        </w:rPr>
+        <w:t>approximately</w:t>
+      </w:r>
+      <w:r>
+        <w:rPr>
+          <w:rFonts w:asciiTheme="minorHAnsi" w:hAnsiTheme="minorHAnsi"/>
+          <w:sz w:val="24"/>
+          <w:szCs w:val="24"/>
+        </w:rPr>
+        <w:t xml:space="preserve"> 6</w:t>
+      </w:r>
+      <w:r>
+        <w:rPr>
+          <w:rFonts w:asciiTheme="minorHAnsi" w:hAnsiTheme="minorHAnsi"/>
+          <w:sz w:val="24"/>
+          <w:szCs w:val="24"/>
+        </w:rPr>
+        <w:t xml:space="preserve"> years </w:t>
+      </w:r>
+      <w:r>
+        <w:rPr>
+          <w:rFonts w:asciiTheme="minorHAnsi" w:hAnsiTheme="minorHAnsi"/>
+          <w:sz w:val="24"/>
+          <w:szCs w:val="24"/>
+        </w:rPr>
+        <w:t>on this test split.</w:t>
+      </w:r>
+      <w:r>
+        <w:rPr>
+          <w:rFonts w:asciiTheme="minorHAnsi" w:hAnsiTheme="minorHAnsi"/>
+          <w:sz w:val="24"/>
+          <w:szCs w:val="24"/>
+        </w:rPr>
+        <w:t xml:space="preserve">  </w:t>
+      </w:r>
+      <w:r>
+        <w:rPr>
+          <w:rFonts w:asciiTheme="minorHAnsi" w:hAnsiTheme="minorHAnsi"/>
+          <w:sz w:val="24"/>
+          <w:szCs w:val="24"/>
+        </w:rPr>
+        <w:t xml:space="preserve">Additionally, we notice that the </w:t>
+      </w:r>
+      <w:r>
+        <w:rPr>
+          <w:rFonts w:asciiTheme="minorHAnsi" w:hAnsiTheme="minorHAnsi"/>
+          <w:sz w:val="24"/>
+          <w:szCs w:val="24"/>
+        </w:rPr>
+        <w:t>predictions</w:t>
+      </w:r>
+      <w:r>
+        <w:rPr>
+          <w:rFonts w:asciiTheme="minorHAnsi" w:hAnsiTheme="minorHAnsi"/>
+          <w:sz w:val="24"/>
+          <w:szCs w:val="24"/>
+        </w:rPr>
+        <w:t xml:space="preserve"> in the confusion matrix are less noisy than </w:t>
+      </w:r>
+      <w:r>
+        <w:rPr>
+          <w:rFonts w:asciiTheme="minorHAnsi" w:hAnsiTheme="minorHAnsi"/>
+          <w:sz w:val="24"/>
+          <w:szCs w:val="24"/>
+        </w:rPr>
+        <w:t>for</w:t>
+      </w:r>
+      <w:r>
+        <w:rPr>
+          <w:rFonts w:asciiTheme="minorHAnsi" w:hAnsiTheme="minorHAnsi"/>
+          <w:sz w:val="24"/>
+          <w:szCs w:val="24"/>
+        </w:rPr>
+        <w:t xml:space="preserve"> Random Forest</w:t>
+      </w:r>
+      <w:r>
+        <w:rPr>
+          <w:rFonts w:asciiTheme="minorHAnsi" w:hAnsiTheme="minorHAnsi"/>
+          <w:sz w:val="24"/>
+          <w:szCs w:val="24"/>
+        </w:rPr>
+        <w:t xml:space="preserve"> </w:t>
+      </w:r>
+      <w:r>
+        <w:rPr>
+          <w:rFonts w:asciiTheme="minorHAnsi" w:hAnsiTheme="minorHAnsi"/>
+          <w:sz w:val="24"/>
+          <w:szCs w:val="24"/>
+        </w:rPr>
+        <w:t>and Naïve Bayes</w:t>
+      </w:r>
+      <w:r>
+        <w:rPr>
+          <w:rFonts w:asciiTheme="minorHAnsi" w:hAnsiTheme="minorHAnsi"/>
+          <w:sz w:val="24"/>
+          <w:szCs w:val="24"/>
+        </w:rPr>
+        <w:t xml:space="preserve">.  Most prediction mass falls </w:t>
+      </w:r>
+      <w:r>
+        <w:rPr>
+          <w:rFonts w:asciiTheme="minorHAnsi" w:hAnsiTheme="minorHAnsi"/>
+          <w:sz w:val="24"/>
+          <w:szCs w:val="24"/>
+        </w:rPr>
+        <w:t>with</w:t>
+      </w:r>
+      <w:r>
+        <w:rPr>
+          <w:rFonts w:asciiTheme="minorHAnsi" w:hAnsiTheme="minorHAnsi"/>
+          <w:sz w:val="24"/>
+          <w:szCs w:val="24"/>
+        </w:rPr>
+        <w:t>in a tight region near</w:t>
+      </w:r>
+      <w:r>
+        <w:rPr>
+          <w:rFonts w:asciiTheme="minorHAnsi" w:hAnsiTheme="minorHAnsi"/>
+          <w:sz w:val="24"/>
+          <w:szCs w:val="24"/>
+        </w:rPr>
+        <w:t xml:space="preserve"> the main diagonal</w:t>
+      </w:r>
+      <w:r>
+        <w:rPr>
+          <w:rFonts w:asciiTheme="minorHAnsi" w:hAnsiTheme="minorHAnsi"/>
+          <w:sz w:val="24"/>
+          <w:szCs w:val="24"/>
+        </w:rPr>
+        <w:t xml:space="preserve">.  </w:t>
+      </w:r>
+      <w:r>
+        <w:rPr>
+          <w:rFonts w:asciiTheme="minorHAnsi" w:hAnsiTheme="minorHAnsi"/>
+          <w:sz w:val="24"/>
+          <w:szCs w:val="24"/>
+        </w:rPr>
+        <w:t xml:space="preserve">These results are promising and model tuning may yield </w:t>
+      </w:r>
+      <w:r>
+        <w:rPr>
+          <w:rFonts w:asciiTheme="minorHAnsi" w:hAnsiTheme="minorHAnsi"/>
+          <w:sz w:val="24"/>
+          <w:szCs w:val="24"/>
+        </w:rPr>
+        <w:t xml:space="preserve">even </w:t>
+      </w:r>
+      <w:r>
+        <w:rPr>
+          <w:rFonts w:asciiTheme="minorHAnsi" w:hAnsiTheme="minorHAnsi"/>
+          <w:sz w:val="24"/>
+          <w:szCs w:val="24"/>
+        </w:rPr>
+        <w:t>stronger performance.</w:t>
+      </w:r>
+    </w:p>
+    <w:p>
+      <w:pPr>
+        <w:pStyle w:val="HTMLPreformatted"/>
+        <w:rPr>
+          <w:rFonts w:asciiTheme="minorHAnsi" w:hAnsiTheme="minorHAnsi"/>
+          <w:sz w:val="24"/>
+          <w:szCs w:val="24"/>
+        </w:rPr>
+      </w:pPr>
+    </w:p>
+    <w:p>
+      <w:pPr>
+        <w:pStyle w:val="HTMLPreformatted"/>
+        <w:jc w:val="center"/>
+        <w:rPr>
+          <w:rFonts w:asciiTheme="minorHAnsi" w:hAnsiTheme="minorHAnsi"/>
           <w:b/>
           <w:sz w:val="28"/>
           <w:szCs w:val="28"/>
         </w:rPr>
-        <w:t xml:space="preserve"> </w:t>
-      </w:r>
-      <w:r>
-        <w:rPr>
+      </w:pPr>
+      <w:r>
+        <w:rPr>
+          <w:rFonts w:asciiTheme="minorHAnsi" w:hAnsiTheme="minorHAnsi"/>
           <w:b/>
           <w:sz w:val="28"/>
           <w:szCs w:val="28"/>
         </w:rPr>
-        <w:t>Report</w:t>
-      </w:r>
-      <w:r>
-        <w:rPr>
-          <w:b/>
-          <w:sz w:val="28"/>
-          <w:szCs w:val="28"/>
-        </w:rPr>
-        <w:t>: Dating Documents</w:t>
-      </w:r>
-    </w:p>
-    <w:p>
-      <w:pPr>
-        <w:jc w:val="center"/>
-      </w:pPr>
-    </w:p>
-    <w:p>
-      <w:pPr>
-        <w:jc w:val="center"/>
-        <w:rPr>
-          <w:b/>
-          <w:sz w:val="28"/>
-          <w:szCs w:val="28"/>
-        </w:rPr>
-      </w:pPr>
-      <w:r>
-        <w:rPr>
-          <w:b/>
-          <w:sz w:val="28"/>
-          <w:szCs w:val="28"/>
-        </w:rPr>
-        <w:t>Overview</w:t>
-      </w:r>
-    </w:p>
-    <w:p>
-      <w:r>
+        <w:t>Conclusion</w:t>
+      </w:r>
+    </w:p>
+    <w:p>
+      <w:pPr>
+        <w:pStyle w:val="HTMLPreformatted"/>
+        <w:rPr>
+          <w:rFonts w:asciiTheme="minorHAnsi" w:hAnsiTheme="minorHAnsi"/>
+          <w:sz w:val="24"/>
+          <w:szCs w:val="24"/>
+        </w:rPr>
+      </w:pPr>
+      <w:r>
+        <w:rPr>
+          <w:rFonts w:asciiTheme="minorHAnsi" w:hAnsiTheme="minorHAnsi"/>
+          <w:sz w:val="24"/>
+          <w:szCs w:val="24"/>
+        </w:rPr>
         <w:tab/>
-        <w:t>Since my initial p</w:t>
-      </w:r>
-    </w:p>
-    <w:p>
-      <w:pPr>
-        <w:jc w:val="center"/>
-        <w:rPr>
-          <w:b/>
-          <w:sz w:val="28"/>
-          <w:szCs w:val="28"/>
-          <w:u w:val="single"/>
-        </w:rPr>
-      </w:pPr>
-    </w:p>
-    <w:p>
-      <w:pPr>
-        <w:jc w:val="center"/>
-        <w:rPr>
-          <w:b/>
-          <w:sz w:val="28"/>
-          <w:szCs w:val="28"/>
-        </w:rPr>
-      </w:pPr>
-      <w:r>
-        <w:rPr>
-          <w:b/>
-          <w:sz w:val="28"/>
-          <w:szCs w:val="28"/>
-        </w:rPr>
-        <w:t>Implementations</w:t>
-      </w:r>
-    </w:p>
-    <w:p/>
-    <w:p>
-      <w:pPr>
-        <w:jc w:val="center"/>
-        <w:rPr>
-          <w:b/>
-          <w:sz w:val="28"/>
-          <w:szCs w:val="28"/>
-        </w:rPr>
-      </w:pPr>
-      <w:r>
-        <w:rPr>
-          <w:b/>
-          <w:sz w:val="28"/>
-          <w:szCs w:val="28"/>
-        </w:rPr>
-        <w:t>Results</w:t>
-      </w:r>
-    </w:p>
-    <w:p>
-      <w:pPr>
-        <w:rPr>
-          <w:sz w:val="20"/>
-          <w:szCs w:val="20"/>
-        </w:rPr>
-      </w:pPr>
-      <w:r>
+      </w:r>
+      <w:r>
+        <w:rPr>
+          <w:rFonts w:asciiTheme="minorHAnsi" w:hAnsiTheme="minorHAnsi"/>
+          <w:sz w:val="24"/>
+          <w:szCs w:val="24"/>
+        </w:rPr>
+        <w:t xml:space="preserve">Now that most of the heavy lifting has been implemented I </w:t>
+      </w:r>
+      <w:r>
+        <w:rPr>
+          <w:rFonts w:asciiTheme="minorHAnsi" w:hAnsiTheme="minorHAnsi"/>
+          <w:sz w:val="24"/>
+          <w:szCs w:val="24"/>
+        </w:rPr>
+        <w:t>will</w:t>
+      </w:r>
+      <w:r>
+        <w:rPr>
+          <w:rFonts w:asciiTheme="minorHAnsi" w:hAnsiTheme="minorHAnsi"/>
+          <w:sz w:val="24"/>
+          <w:szCs w:val="24"/>
+        </w:rPr>
+        <w:t xml:space="preserve"> </w:t>
+      </w:r>
+      <w:r>
+        <w:rPr>
+          <w:rFonts w:asciiTheme="minorHAnsi" w:hAnsiTheme="minorHAnsi"/>
+          <w:sz w:val="24"/>
+          <w:szCs w:val="24"/>
+        </w:rPr>
+        <w:t>focus on</w:t>
+      </w:r>
+      <w:r>
+        <w:rPr>
+          <w:rFonts w:asciiTheme="minorHAnsi" w:hAnsiTheme="minorHAnsi"/>
+          <w:sz w:val="24"/>
+          <w:szCs w:val="24"/>
+        </w:rPr>
+        <w:t xml:space="preserve"> optimizing my learning algorithms</w:t>
+      </w:r>
+      <w:r>
+        <w:rPr>
+          <w:rFonts w:asciiTheme="minorHAnsi" w:hAnsiTheme="minorHAnsi"/>
+          <w:sz w:val="24"/>
+          <w:szCs w:val="24"/>
+        </w:rPr>
+        <w:t xml:space="preserve"> in an intelligent manner using learning curves, grid search, and cross validation</w:t>
+      </w:r>
+      <w:r>
+        <w:rPr>
+          <w:rFonts w:asciiTheme="minorHAnsi" w:hAnsiTheme="minorHAnsi"/>
+          <w:sz w:val="24"/>
+          <w:szCs w:val="24"/>
+        </w:rPr>
+        <w:t xml:space="preserve">.  </w:t>
+      </w:r>
+      <w:r>
+        <w:rPr>
+          <w:rFonts w:asciiTheme="minorHAnsi" w:hAnsiTheme="minorHAnsi"/>
+          <w:sz w:val="24"/>
+          <w:szCs w:val="24"/>
+        </w:rPr>
+        <w:t>Integrating additional corpora should be relatively trivial since I have already implemented the logic to handle parsing to the correct DataFrame representation.</w:t>
+      </w:r>
+      <w:r>
+        <w:rPr>
+          <w:rFonts w:asciiTheme="minorHAnsi" w:hAnsiTheme="minorHAnsi"/>
+          <w:sz w:val="24"/>
+          <w:szCs w:val="24"/>
+        </w:rPr>
+        <w:t xml:space="preserve">  </w:t>
+      </w:r>
+    </w:p>
+    <w:p>
+      <w:pPr>
+        <w:pStyle w:val="HTMLPreformatted"/>
+        <w:rPr>
+          <w:rFonts w:asciiTheme="minorHAnsi" w:hAnsiTheme="minorHAnsi"/>
+          <w:sz w:val="24"/>
+          <w:szCs w:val="24"/>
+        </w:rPr>
+      </w:pPr>
+      <w:r>
+        <w:rPr>
+          <w:rFonts w:asciiTheme="minorHAnsi" w:hAnsiTheme="minorHAnsi"/>
+          <w:sz w:val="24"/>
+          <w:szCs w:val="24"/>
+        </w:rPr>
         <w:tab/>
       </w:r>
-    </w:p>
-    <w:p>
-      <w:pPr>
-        <w:pStyle w:val="ListParagraph"/>
-        <w:ind w:left="360"/>
-        <w:rPr>
-          <w:rFonts w:ascii="Times New Roman" w:eastAsia="Times New Roman" w:hAnsi="Times New Roman" w:cs="Times New Roman"/>
-        </w:rPr>
-      </w:pPr>
+      <w:r>
+        <w:rPr>
+          <w:rFonts w:asciiTheme="minorHAnsi" w:hAnsiTheme="minorHAnsi"/>
+          <w:sz w:val="24"/>
+          <w:szCs w:val="24"/>
+        </w:rPr>
+        <w:t>I believe that SVM can be improved</w:t>
+      </w:r>
+      <w:r>
+        <w:rPr>
+          <w:rFonts w:asciiTheme="minorHAnsi" w:hAnsiTheme="minorHAnsi"/>
+          <w:sz w:val="24"/>
+          <w:szCs w:val="24"/>
+        </w:rPr>
+        <w:t xml:space="preserve"> </w:t>
+      </w:r>
+      <w:r>
+        <w:rPr>
+          <w:rFonts w:asciiTheme="minorHAnsi" w:hAnsiTheme="minorHAnsi"/>
+          <w:sz w:val="24"/>
+          <w:szCs w:val="24"/>
+        </w:rPr>
+        <w:t>and</w:t>
+      </w:r>
+      <w:r>
+        <w:rPr>
+          <w:rFonts w:asciiTheme="minorHAnsi" w:hAnsiTheme="minorHAnsi"/>
+          <w:sz w:val="24"/>
+          <w:szCs w:val="24"/>
+        </w:rPr>
+        <w:t xml:space="preserve"> I also </w:t>
+      </w:r>
+      <w:r>
+        <w:rPr>
+          <w:rFonts w:asciiTheme="minorHAnsi" w:hAnsiTheme="minorHAnsi"/>
+          <w:sz w:val="24"/>
+          <w:szCs w:val="24"/>
+        </w:rPr>
+        <w:t>think</w:t>
+      </w:r>
+      <w:r>
+        <w:rPr>
+          <w:rFonts w:asciiTheme="minorHAnsi" w:hAnsiTheme="minorHAnsi"/>
+          <w:sz w:val="24"/>
+          <w:szCs w:val="24"/>
+        </w:rPr>
+        <w:t xml:space="preserve"> that Random Forests have a lot of untapped potential.</w:t>
+      </w:r>
+      <w:r>
+        <w:rPr>
+          <w:rFonts w:asciiTheme="minorHAnsi" w:hAnsiTheme="minorHAnsi"/>
+          <w:sz w:val="24"/>
+          <w:szCs w:val="24"/>
+        </w:rPr>
+        <w:t xml:space="preserve">  Additionally, I am interested in Softmax Regres</w:t>
+      </w:r>
+      <w:r>
+        <w:rPr>
+          <w:rFonts w:asciiTheme="minorHAnsi" w:hAnsiTheme="minorHAnsi"/>
+          <w:sz w:val="24"/>
+          <w:szCs w:val="24"/>
+        </w:rPr>
+        <w:t>sion and Gradient Boosted Trees</w:t>
+      </w:r>
+      <w:r>
+        <w:rPr>
+          <w:rFonts w:asciiTheme="minorHAnsi" w:hAnsiTheme="minorHAnsi"/>
+          <w:sz w:val="24"/>
+          <w:szCs w:val="24"/>
+        </w:rPr>
+        <w:t xml:space="preserve"> as candidate learning algorithms</w:t>
+      </w:r>
+      <w:r>
+        <w:rPr>
+          <w:rFonts w:asciiTheme="minorHAnsi" w:hAnsiTheme="minorHAnsi"/>
+          <w:sz w:val="24"/>
+          <w:szCs w:val="24"/>
+        </w:rPr>
+        <w:t>.  As mentioned earlier I will attempt a deep learning solution as well.  I am very interested to see if a deep neural network perform</w:t>
+      </w:r>
+      <w:r>
+        <w:rPr>
+          <w:rFonts w:asciiTheme="minorHAnsi" w:hAnsiTheme="minorHAnsi"/>
+          <w:sz w:val="24"/>
+          <w:szCs w:val="24"/>
+        </w:rPr>
+        <w:t>s</w:t>
+      </w:r>
+      <w:r>
+        <w:rPr>
+          <w:rFonts w:asciiTheme="minorHAnsi" w:hAnsiTheme="minorHAnsi"/>
+          <w:sz w:val="24"/>
+          <w:szCs w:val="24"/>
+        </w:rPr>
+        <w:t xml:space="preserve"> better than these classic learning algorithms</w:t>
+      </w:r>
+      <w:r>
+        <w:rPr>
+          <w:rFonts w:asciiTheme="minorHAnsi" w:hAnsiTheme="minorHAnsi"/>
+          <w:sz w:val="24"/>
+          <w:szCs w:val="24"/>
+        </w:rPr>
+        <w:t>.</w:t>
+      </w:r>
     </w:p>
     <w:sectPr>
       <w:pgSz w:w="12240" w:h="15840"/>
@@ -816,6 +2842,51 @@
       <w:iCs/>
     </w:rPr>
   </w:style>
+  <w:style w:type="paragraph" w:styleId="HTMLPreformatted">
+    <w:name w:val="HTML Preformatted"/>
+    <w:basedOn w:val="Normal"/>
+    <w:link w:val="HTMLPreformattedChar"/>
+    <w:uiPriority w:val="99"/>
+    <w:unhideWhenUsed/>
+    <w:rsid w:val="00C05505"/>
+    <w:pPr>
+      <w:tabs>
+        <w:tab w:val="left" w:pos="916"/>
+        <w:tab w:val="left" w:pos="1832"/>
+        <w:tab w:val="left" w:pos="2748"/>
+        <w:tab w:val="left" w:pos="3664"/>
+        <w:tab w:val="left" w:pos="4580"/>
+        <w:tab w:val="left" w:pos="5496"/>
+        <w:tab w:val="left" w:pos="6412"/>
+        <w:tab w:val="left" w:pos="7328"/>
+        <w:tab w:val="left" w:pos="8244"/>
+        <w:tab w:val="left" w:pos="9160"/>
+        <w:tab w:val="left" w:pos="10076"/>
+        <w:tab w:val="left" w:pos="10992"/>
+        <w:tab w:val="left" w:pos="11908"/>
+        <w:tab w:val="left" w:pos="12824"/>
+        <w:tab w:val="left" w:pos="13740"/>
+        <w:tab w:val="left" w:pos="14656"/>
+      </w:tabs>
+    </w:pPr>
+    <w:rPr>
+      <w:rFonts w:ascii="Courier New" w:hAnsi="Courier New" w:cs="Courier New"/>
+      <w:sz w:val="20"/>
+      <w:szCs w:val="20"/>
+    </w:rPr>
+  </w:style>
+  <w:style w:type="character" w:customStyle="1" w:styleId="HTMLPreformattedChar">
+    <w:name w:val="HTML Preformatted Char"/>
+    <w:basedOn w:val="DefaultParagraphFont"/>
+    <w:link w:val="HTMLPreformatted"/>
+    <w:uiPriority w:val="99"/>
+    <w:rsid w:val="00C05505"/>
+    <w:rPr>
+      <w:rFonts w:ascii="Courier New" w:hAnsi="Courier New" w:cs="Courier New"/>
+      <w:sz w:val="20"/>
+      <w:szCs w:val="20"/>
+    </w:rPr>
+  </w:style>
 </w:styles>
 </file>
 
@@ -1085,7 +3156,7 @@
 </file>
 
 <file path=customXml/itemProps1.xml><?xml version="1.0" encoding="utf-8"?>
-<ds:datastoreItem xmlns:ds="http://schemas.openxmlformats.org/officeDocument/2006/customXml" ds:itemID="{FA0F9008-0C25-A849-A2AD-349F871602B7}">
+<ds:datastoreItem xmlns:ds="http://schemas.openxmlformats.org/officeDocument/2006/customXml" ds:itemID="{1DDDF86B-4C36-C54C-A894-7C84B6C4F265}">
   <ds:schemaRefs>
     <ds:schemaRef ds:uri="http://schemas.openxmlformats.org/officeDocument/2006/bibliography"/>
   </ds:schemaRefs>

</xml_diff>